<commit_message>
New translations children with disabilities.docx (Papiamento)
</commit_message>
<xml_diff>
--- a/translations/plh_facilitator_cw/pap/pap_Children with Disabilities.docx
+++ b/translations/plh_facilitator_cw/pap/pap_Children with Disabilities.docx
@@ -15,7 +15,7 @@
       <w:bookmarkStart w:colFirst="0" w:colLast="0" w:name="_vo8ju23co9c5" w:id="0"/>
       <w:bookmarkEnd w:id="0"/>
       <w:r>
-        <w:t xml:space="preserve">Overview on Supporting Parents Who Have Children with Disabilities</w:t>
+        <w:t xml:space="preserve">Bista general riba sosten pa mayornan ku tin yu ku desabilidat</w:t>
       </w:r>
     </w:p>
     <w:p>
@@ -33,43 +33,43 @@
       <w:bookmarkStart w:colFirst="0" w:colLast="0" w:name="_enf6dic2dt81" w:id="1"/>
       <w:bookmarkEnd w:id="1"/>
       <w:r>
-        <w:t xml:space="preserve">Communicating with Children with Disabilities</w:t>
-      </w:r>
-    </w:p>
-    <w:p>
-      <w:pPr>
-        <w:spacing w:after="200" w:line="288" w:lineRule="auto"/>
-        <w:rPr>
-          <w:color w:val="013d5c"/>
-        </w:rPr>
-        <w:pStyle w:val="P68B1DB1-Normal3"/>
-      </w:pPr>
-      <w:r>
-        <w:t xml:space="preserve">While speech is considered the primary form of communication, words are not the only way to convey meaning. Body language, facial expression, and tone of voice are also powerful means of communication. This has implications for children with different disabilities.    </w:t>
-      </w:r>
-    </w:p>
-    <w:p>
-      <w:pPr>
-        <w:spacing w:after="200" w:line="288" w:lineRule="auto"/>
-        <w:rPr>
-          <w:color w:val="013d5c"/>
-        </w:rPr>
-        <w:pStyle w:val="P68B1DB1-Normal3"/>
-      </w:pPr>
-      <w:r>
-        <w:t xml:space="preserve">Everybody, regardless of disabilities, is able to communicate in some way. However, children with disabilities can face significant barriers in communicating their views and feelings. One of the main barriers is that people without disabilities often lack a commitment to communicate with children or adults with disabilities. But it is possible to overcome these barriers.  </w:t>
-      </w:r>
-    </w:p>
-    <w:p>
-      <w:pPr>
-        <w:spacing w:after="200" w:line="288" w:lineRule="auto"/>
-        <w:rPr>
-          <w:color w:val="013d5c"/>
-        </w:rPr>
-        <w:pStyle w:val="P68B1DB1-Normal3"/>
-      </w:pPr>
-      <w:r>
-        <w:t xml:space="preserve">Some points to keep in mind are the following: </w:t>
+        <w:t xml:space="preserve">Komuniká ku Mucha ku Desabilidat</w:t>
+      </w:r>
+    </w:p>
+    <w:p>
+      <w:pPr>
+        <w:spacing w:after="200" w:line="288" w:lineRule="auto"/>
+        <w:rPr>
+          <w:color w:val="013d5c"/>
+        </w:rPr>
+        <w:pStyle w:val="P68B1DB1-Normal3"/>
+      </w:pPr>
+      <w:r>
+        <w:t xml:space="preserve">Miéntras ku ta konsidera abla e forma prinsipal di komunikashon, palabra no ta e úniko manera pa transmití nifikashon. Lenguahe di kurpa, ekspreshon di kara i tono di bos tambe ta medionan poderoso di komunikashon. Esaki tin implikashon pa muchanan ku diferente desabilidat.    </w:t>
+      </w:r>
+    </w:p>
+    <w:p>
+      <w:pPr>
+        <w:spacing w:after="200" w:line="288" w:lineRule="auto"/>
+        <w:rPr>
+          <w:color w:val="013d5c"/>
+        </w:rPr>
+        <w:pStyle w:val="P68B1DB1-Normal3"/>
+      </w:pPr>
+      <w:r>
+        <w:t xml:space="preserve">Tur hende, sin importá nan desabilidat, por komuniká di algun manera. Sinembargo, muchanan ku desabilidat por enfrentá bareranan signifikante pa komuniká nan punto di bista i sintimentunan. Un di e bareranan prinsipal ta ku hendenan sin desabilidat hopi bia no tin un kompromiso pa komuniká ku mucha òf adultonan ku desabilidat. Pero ta posibel pa superá e bareranan akí.  </w:t>
+      </w:r>
+    </w:p>
+    <w:p>
+      <w:pPr>
+        <w:spacing w:after="200" w:line="288" w:lineRule="auto"/>
+        <w:rPr>
+          <w:color w:val="013d5c"/>
+        </w:rPr>
+        <w:pStyle w:val="P68B1DB1-Normal3"/>
+      </w:pPr>
+      <w:r>
+        <w:t xml:space="preserve">Algun punto pa tene na mente ta lo siguiente: </w:t>
       </w:r>
     </w:p>
     <w:p>
@@ -89,10 +89,10 @@
         <w:rPr>
           <w:b w:val="1"/>
         </w:rPr>
-        <w:t>Attitudes:</w:t>
-      </w:r>
-      <w:r>
-        <w:t xml:space="preserve"> Many believe that children with disabilities who do not communicate in the same ways as other children are unintelligent or disobedient. This negative attitude is a major barrier to effective communication. </w:t>
+        <w:t>Aktitutnan:</w:t>
+      </w:r>
+      <w:r>
+        <w:t xml:space="preserve"> Hopi ta kere ku muchanan ku limitashon ku no ta komunika di e mesun maneranan ku otro muchanan no ta inteligente of ta desobediente. E aktitut negativo aki ta un barera grandi pa komunikashon efektivo. </w:t>
       </w:r>
     </w:p>
     <w:p>
@@ -112,10 +112,10 @@
         <w:rPr>
           <w:b w:val="1"/>
         </w:rPr>
-        <w:t>Assumptions:</w:t>
-      </w:r>
-      <w:r>
-        <w:t xml:space="preserve"> Children with multiple disabilities are often wrongly assumed to be unable to communicate. Their communication may be more subtle, such as the flickering of eyelids or other small movements. Good communication with children with serious disabilities requires time to build a communication method. A first step is to ask others how the child prefers to communicate. </w:t>
+        <w:t>Suposishonnan:</w:t>
+      </w:r>
+      <w:r>
+        <w:t xml:space="preserve"> Hopi bia ta asumí eroneamente ku muchanan ku múltiple desabilidat no por komuniká. Nan komunikashon por ta mas sutil, manera pa medio di moveshon di wowo of otro moveshonnan chikí. Un bon komunikashon ku muchanan ku desabilidatnan serio ta rekerí tempu pa krea un método di komunikashon. Un promé paso ta pa puntra otronan kon e mucha ta preferá di komuniká. </w:t>
       </w:r>
     </w:p>
     <w:p>
@@ -135,10 +135,10 @@
         <w:rPr>
           <w:b w:val="1"/>
         </w:rPr>
-        <w:t>Gender:</w:t>
-      </w:r>
-      <w:r>
-        <w:t xml:space="preserve"> It is usually more difficult for girls with disabilities to express their views. In most cultures, the greater expectation of passivity from girls compounds the barriers that they face due to disabilities. </w:t>
+        <w:t>Género:</w:t>
+      </w:r>
+      <w:r>
+        <w:t xml:space="preserve"> Normalmente ta mas difísil pa mucha muhé ku desabilidat ekspresá nan punto di bista. Den mayoria kultura, e ekspektativa muchu mas grandi di pasividat di mucha muhé, ta krea e bareranan ku nan ta enfrentá debí na desabilidatnan. </w:t>
       </w:r>
     </w:p>
     <w:p>
@@ -158,10 +158,10 @@
         <w:rPr>
           <w:b w:val="1"/>
         </w:rPr>
-        <w:t xml:space="preserve">Physical environment:</w:t>
-      </w:r>
-      <w:r>
-        <w:t xml:space="preserve"> A poorly laid out area without clearly defined boundaries can be confusing to children, especially those with sensory or cognitive disabilities. Lighting and temperature are also essential elements to consider. For example, cold/warm and bright/dark places can affect mood and behaviour. All parts of the environment need to be made accessible to children with physical disabilities </w:t>
+        <w:t xml:space="preserve">Ambiente físiko:</w:t>
+      </w:r>
+      <w:r>
+        <w:t xml:space="preserve"> Un área mal trahá sin fronteranan klaramente definí por ta konfuso pa muchanan, spesialmente esnan ku desabilidatnan sensorial òf kognitivo. Iluminashon i temperatura tambe ta elementonan esensial pa konsiderá. Por ehèmpel, lugánan friu/kayente i ku hopi lus/skur por afektá estado di ánimo i komportashon. Mester hasi tur área rondó di e mucha ku desabilidat físiko, aksesibel pa e mucha </w:t>
       </w:r>
     </w:p>
     <w:p>
@@ -181,10 +181,10 @@
         <w:rPr>
           <w:b w:val="1"/>
         </w:rPr>
-        <w:t xml:space="preserve">Lack of time to build a relationship:</w:t>
-      </w:r>
-      <w:r>
-        <w:t xml:space="preserve"> Children with disabilities who are not used to being asked their opinions or being listened to will need more time to build up confidence and trust. It may take time to explore the best ways of communicating with a particular child. Parents may need to be more patient with themselves and their children when spending One-on-One Time with their children. </w:t>
+        <w:t xml:space="preserve">Falta di tempu pa krea un relashon:</w:t>
+      </w:r>
+      <w:r>
+        <w:t xml:space="preserve"> Muchanan ku desabilidat ku no ta kustumbrá ku ta puntra nan nan opinion òf ku no ta kustuma ku hende ta skuchá nan mester di mas tempu pa krea konfiansa i seguridat. Lo por tuma tempu pa eksplorá e mihó maneranan di komuniká ku un mucha en partikular. Mayornan lo mester tin mas pasenshi ku nan mes i nan yunan ora di Pasa Tempu huntu ku nan yunan. </w:t>
       </w:r>
     </w:p>
     <w:p>
@@ -204,10 +204,10 @@
         <w:rPr>
           <w:b w:val="1"/>
         </w:rPr>
-        <w:t xml:space="preserve">The disabilities:</w:t>
-      </w:r>
-      <w:r>
-        <w:t xml:space="preserve"> While in-depth knowledge of all disabilities are not required, it is important to understand if and how the child’s ability to use speech and body language is affected, and what specific methods of communication best suit the child. </w:t>
+        <w:t xml:space="preserve">E desabilidatnan:</w:t>
+      </w:r>
+      <w:r>
+        <w:t xml:space="preserve"> Miéntras ku konosementu profundo di tur desabilidat no ta nesesario, ta importante pa komprondé si i kon e abilidat di e mucha pa usa abla i lenguahe di kurpa ta keda afektá i kua métodonan spesífiko di komunikashon ta mihó pa e mucha. </w:t>
       </w:r>
     </w:p>
     <w:p>
@@ -227,22 +227,22 @@
         <w:rPr>
           <w:b w:val="1"/>
         </w:rPr>
-        <w:t>Modelling:</w:t>
-      </w:r>
-      <w:r>
-        <w:t xml:space="preserve"> Parents should continue to model the behaviours that they would like to see in their children. This is especially important when it comes to helping children communicate and interact with others.  </w:t>
-      </w:r>
-    </w:p>
-    <w:p>
-      <w:pPr>
-        <w:spacing w:after="200" w:line="288" w:lineRule="auto"/>
-        <w:rPr>
-          <w:color w:val="013d5c"/>
-        </w:rPr>
-        <w:pStyle w:val="P68B1DB1-Normal3"/>
-      </w:pPr>
-      <w:r>
-        <w:t xml:space="preserve">Here are some practical tips to support parents in communicating with their child with disabilities. You can remind parents that:</w:t>
+        <w:t xml:space="preserve">Duna dhèmpel:</w:t>
+      </w:r>
+      <w:r>
+        <w:t xml:space="preserve"> Mayornan mester sigui duna ehèmpel di e komportashonnan ku nan lo ke mira den nan yunan. Esaki ta spesialmente importante ora ta trata di yuda muchanan komuniká i interkambiá ku otronan.  </w:t>
+      </w:r>
+    </w:p>
+    <w:p>
+      <w:pPr>
+        <w:spacing w:after="200" w:line="288" w:lineRule="auto"/>
+        <w:rPr>
+          <w:color w:val="013d5c"/>
+        </w:rPr>
+        <w:pStyle w:val="P68B1DB1-Normal3"/>
+      </w:pPr>
+      <w:r>
+        <w:t xml:space="preserve">Aki algun tep práktiko pa sostené mayornan den komunikashon ku nan yu ku desabilidat. Bo por rekordá mayornan ku:</w:t>
       </w:r>
     </w:p>
     <w:p>
@@ -259,7 +259,7 @@
         <w:pStyle w:val="P68B1DB1-Normal3"/>
       </w:pPr>
       <w:r>
-        <w:t xml:space="preserve">When talking to a child with disabilities, they are interacting with a child, and keep the same tone and language as they would with any child of a similar age. </w:t>
+        <w:t xml:space="preserve">Ora ta papia ku un mucha ku desabilidat, nan ta interkambiando ku un mucha, i ta tene e mesun tono i idioma ku nan lo hasi ku kualke mucha di un edat similar. </w:t>
       </w:r>
     </w:p>
     <w:p>
@@ -276,7 +276,7 @@
         <w:pStyle w:val="P68B1DB1-Normal3"/>
       </w:pPr>
       <w:r>
-        <w:t xml:space="preserve">If the child cannot hear, it is important that they stay still, including their head, while talking with the child. Remind them to make sure they are looking at their child when they speak, and make sure that their child is looking at them and that their child can see their face and mouth. </w:t>
+        <w:t xml:space="preserve">Si e mucha no por tende, ta importante pa nan sinta ketu, inkluso nan kabes, miéntras nan ta papia ku e mucha. Kòrda nan pa nan sòru di wak nan yu ora nan ta papia, i sòru pa nan yu wak nan i ku nan yu por mira nan kara i boka. </w:t>
       </w:r>
     </w:p>
     <w:p>
@@ -293,7 +293,7 @@
         <w:pStyle w:val="P68B1DB1-Normal3"/>
       </w:pPr>
       <w:r>
-        <w:t xml:space="preserve">With a child with intellectual disabilities, always speak clearly, using short sentences. Remind them to use the child’s name so they know you are talking to them. </w:t>
+        <w:t xml:space="preserve">Ku un mucha ku limitashon intelektual, semper papia kla, usando frasenan kòrtiku. Kòrda nan pa usa e nòmber di e mucha pa e mucha sa ku bo ta papiando kuné. </w:t>
       </w:r>
     </w:p>
     <w:p>
@@ -310,7 +310,7 @@
         <w:pStyle w:val="P68B1DB1-Normal3"/>
       </w:pPr>
       <w:r>
-        <w:t xml:space="preserve">It is very important to respond to the child’s attempts to communicate, so they understand the effectiveness and importance of communication. If a child points to an object of interest, they can point to it and clearly name it to indicate that they have understood and are listening.</w:t>
+        <w:t xml:space="preserve">Ta hopi importante pa reakshoná riba e intentonan di e mucha pa komuniká, pa nan komprondé e efektividat i importansia di komunikashon. Si un mucha ta mustra riba un opheto di interes, e por mustra riba dje i nombr’é bon kla pa indiká ku el a komprondé i ta skuchando.</w:t>
       </w:r>
     </w:p>
     <w:p>
@@ -327,7 +327,7 @@
         <w:pStyle w:val="P68B1DB1-Normal3"/>
       </w:pPr>
       <w:r>
-        <w:t xml:space="preserve">It takes time for children with disabilities to build up confidence and trust, as they are not used to  being asked their opinions or being listened to.</w:t>
+        <w:t xml:space="preserve">Ta tuma tempu pa muchanan ku desabilidat por krea konfiansa i seguridat, ya ku nan no ta kustumbrá ku ta puntra nan na opinion òf ku ta skucha nan.</w:t>
       </w:r>
     </w:p>
     <w:p>
@@ -344,7 +344,7 @@
         <w:pStyle w:val="P68B1DB1-Normal3"/>
       </w:pPr>
       <w:r>
-        <w:t xml:space="preserve">It may take time to explore the best ways of communicating with a particular child. They may need to be more patient with themselves and their children when spending One-on-One Time with their children.</w:t>
+        <w:t xml:space="preserve">Lo por tuma tempu pa eksplorá e mihó maneranan di komuniká ku un mucha en partikular. Nan lo mester tin mas pasenshi ku nan mes i nan yunan ora di Pasa Tempu huntu ku nan yunan.</w:t>
       </w:r>
     </w:p>
     <w:p>
@@ -360,67 +360,67 @@
       <w:bookmarkStart w:colFirst="0" w:colLast="0" w:name="_82ha2psityi3" w:id="2"/>
       <w:bookmarkEnd w:id="2"/>
       <w:r>
-        <w:t xml:space="preserve">Involving the Whole Family Including Children with Disabilities</w:t>
-      </w:r>
-    </w:p>
-    <w:p>
-      <w:pPr>
-        <w:spacing w:after="200" w:line="288" w:lineRule="auto"/>
-        <w:rPr>
-          <w:color w:val="013d5c"/>
-        </w:rPr>
-        <w:pStyle w:val="P68B1DB1-Normal3"/>
-      </w:pPr>
-      <w:r>
-        <w:t xml:space="preserve">Parents/caregivers may encounter resistance from partners or other adults in the family when introducing new household rules or trying to establish new routines. </w:t>
-      </w:r>
-    </w:p>
-    <w:p>
-      <w:pPr>
-        <w:spacing w:after="200" w:line="288" w:lineRule="auto"/>
-        <w:rPr>
-          <w:color w:val="013d5c"/>
-        </w:rPr>
-        <w:pStyle w:val="P68B1DB1-Normal3"/>
-      </w:pPr>
-      <w:r>
-        <w:t xml:space="preserve">You should encourage parents to involve the entire family. Make sure that all members of the household. Extended family - grandparents/caregivers, aunts/uncles, cousins - who are living under the same roof should be included in the discussion of household rules. </w:t>
-      </w:r>
-    </w:p>
-    <w:p>
-      <w:pPr>
-        <w:spacing w:after="200" w:line="288" w:lineRule="auto"/>
-        <w:rPr>
-          <w:color w:val="013d5c"/>
-        </w:rPr>
-        <w:pStyle w:val="P68B1DB1-Normal3"/>
-      </w:pPr>
-      <w:r>
-        <w:t xml:space="preserve">If anyone in the family has disabilities, make sure they are equally involved. Children and adults with disabilities can face significant barriers in communicating their views and feelings. One of the main barriers is that people without disabilities often lack a commitment to communicate with children or adults with disabilities. But it is possible to overcome these barriers. Sometimes this process can be time-consuming, but it is necessary to ensure their right to participate. </w:t>
-      </w:r>
-    </w:p>
-    <w:p>
-      <w:pPr>
-        <w:spacing w:after="200" w:line="288" w:lineRule="auto"/>
-        <w:rPr>
-          <w:color w:val="013d5c"/>
-        </w:rPr>
-        <w:pStyle w:val="P68B1DB1-Normal3"/>
-      </w:pPr>
-      <w:r>
-        <w:t xml:space="preserve">Children with cognitive, intellectual and/or behavioural learning disabilities take more time to learn and may have difficulty communicating. Many children with learning disabilities can learn to read and write, grow up to have jobs, and have a family of their own. Even children with more severe intellectual disabilities can be supported to participate in school and in their community and will benefit from inclusion.  </w:t>
-      </w:r>
-    </w:p>
-    <w:p>
-      <w:pPr>
-        <w:spacing w:after="200" w:line="288" w:lineRule="auto"/>
-        <w:rPr>
-          <w:color w:val="013d5c"/>
-        </w:rPr>
-        <w:pStyle w:val="P68B1DB1-Normal3"/>
-      </w:pPr>
-      <w:r>
-        <w:t xml:space="preserve">Children with learning disabilities may have difficulty understanding, remembering, processing and communicating information. Specific learning disabilities such as dyslexia, dyspraxia, dyscalculia etc, come in many different forms, such as difficulties with letters, numbers, proprioception and coordination. </w:t>
+        <w:t xml:space="preserve">Envolviendo Henter Famia Inkluyendo Muchanan ku Desabilidat</w:t>
+      </w:r>
+    </w:p>
+    <w:p>
+      <w:pPr>
+        <w:spacing w:after="200" w:line="288" w:lineRule="auto"/>
+        <w:rPr>
+          <w:color w:val="013d5c"/>
+        </w:rPr>
+        <w:pStyle w:val="P68B1DB1-Normal3"/>
+      </w:pPr>
+      <w:r>
+        <w:t xml:space="preserve">Mayornan/dunadónan di kuido por topa ku resistensia di parehanan òf otro adultonan den famia ora di introdusí reglanan nobo di kas òf ora di purba establesé rutinanan nobo. </w:t>
+      </w:r>
+    </w:p>
+    <w:p>
+      <w:pPr>
+        <w:spacing w:after="200" w:line="288" w:lineRule="auto"/>
+        <w:rPr>
+          <w:color w:val="013d5c"/>
+        </w:rPr>
+        <w:pStyle w:val="P68B1DB1-Normal3"/>
+      </w:pPr>
+      <w:r>
+        <w:t xml:space="preserve">Bo mester enkurashá mayornan pa enbolbí henter e famia. Sòru pa tur miembro di e kas. Famia ekstendé - welanan/kuidadónan, tanta/tionan, primunan - ku ta bibando bou di e mesun dak mester ta inkluí den e diskushon di reglanan di kas. </w:t>
+      </w:r>
+    </w:p>
+    <w:p>
+      <w:pPr>
+        <w:spacing w:after="200" w:line="288" w:lineRule="auto"/>
+        <w:rPr>
+          <w:color w:val="013d5c"/>
+        </w:rPr>
+        <w:pStyle w:val="P68B1DB1-Normal3"/>
+      </w:pPr>
+      <w:r>
+        <w:t xml:space="preserve">Si kualke hende den e famia tin desabilidat, sòru pa nan ta igualmente enbolbí. Mucha i adultonan ku desabilidat por enfrentá bareranan signifikante pa komuniká nan puntonan di bista i sintimentunan. Un di e bareranan prinsipal ta ku hendenan sin desabilidat hopi bia no tin un kompromiso pa komuniká ku mucha òf adultonan ku desabilidat. Pero ta posibel pa superá e bareranan akí. Tin bia e proseso akí por tuma hopi tempu, pero ta nesesario pa garantisá nan derecho di partisipá. </w:t>
+      </w:r>
+    </w:p>
+    <w:p>
+      <w:pPr>
+        <w:spacing w:after="200" w:line="288" w:lineRule="auto"/>
+        <w:rPr>
+          <w:color w:val="013d5c"/>
+        </w:rPr>
+        <w:pStyle w:val="P68B1DB1-Normal3"/>
+      </w:pPr>
+      <w:r>
+        <w:t xml:space="preserve">Mucha ku desabilidatnan di siñamentu kognitivo, intelektual i/òf di komportashon ta tuma mas tempu pa siña i por tin difikultat pa komuniká. Hopi mucha ku desabilidat di siñamentu por siña lesa i skibi, krese i haña trabou i tin un famia di nan mes. Asta muchanan ku desabilidatnan intelektual mas severo por haña sosten pa partisipá na skol i den nan komunidat i lo benefisiá di inklushon.  </w:t>
+      </w:r>
+    </w:p>
+    <w:p>
+      <w:pPr>
+        <w:spacing w:after="200" w:line="288" w:lineRule="auto"/>
+        <w:rPr>
+          <w:color w:val="013d5c"/>
+        </w:rPr>
+        <w:pStyle w:val="P68B1DB1-Normal3"/>
+      </w:pPr>
+      <w:r>
+        <w:t xml:space="preserve">Muchanan ku desabilidat di siñamentu por tin difikultat pa komprondé, kòrda, prosesá i komuniká informashon. Desabilidatnan spesífiko di siñamentu manera disleksia, dispraksia, diskalkulia etc, ta bini den hopi diferente forma, manera difikultatnan ku lèter, sifra, propriosepshon i kordinashon. </w:t>
       </w:r>
     </w:p>
     <w:p>
@@ -432,7 +432,7 @@
         <w:pStyle w:val="P68B1DB1-Normal3"/>
       </w:pPr>
       <w:r>
-        <w:t xml:space="preserve">Here are some tips for supporting parents with children who have learning disabilities:  </w:t>
+        <w:t xml:space="preserve">Aki algun tep pa sostené mayornan ku yu ku tin difikultat di siñamentu:  </w:t>
       </w:r>
     </w:p>
     <w:p>
@@ -449,7 +449,7 @@
         <w:pStyle w:val="P68B1DB1-Normal3"/>
       </w:pPr>
       <w:r>
-        <w:t xml:space="preserve">Simplify language, summarise information and use a variety of communication methods including gestures, and pictures. Treat children with respect! Communicate in ways appropriate to physical age as well as level of cognitive development. </w:t>
+        <w:t xml:space="preserve">Simplifiká idioma, resumí informashon i usa un variedat di métodonan di komunikashon inkluyendo gesto i potrèt. Trata muchanan ku rèspèt! Komuniká na maneranan apropiá pa edat físiko i tambe nivel di desaroyo kognitivo. </w:t>
       </w:r>
     </w:p>
     <w:p>
@@ -466,7 +466,7 @@
         <w:pStyle w:val="P68B1DB1-Normal3"/>
       </w:pPr>
       <w:r>
-        <w:t xml:space="preserve">Use visual images - photos, drawings, videos - to promote communication, especially when discussing abstract ideas or to help children explain their feelings. </w:t>
+        <w:t xml:space="preserve">Usa imágennan visual - potrèt, dibuho, vidio - pa promové komunikashon, spesialmente ora ta papia tokante ideanan apstrakto òf pa yuda muchanan splika nan sintimentunan. </w:t>
       </w:r>
     </w:p>
     <w:p>
@@ -483,7 +483,7 @@
         <w:pStyle w:val="P68B1DB1-Normal3"/>
       </w:pPr>
       <w:r>
-        <w:t xml:space="preserve">Consider the use of audio, audio description, easy access, subtitles, simplified (or plain language) and other assistive software. </w:t>
+        <w:t xml:space="preserve">Konsiderá e uso di oudio, deskripshon di oudio, akseso fásil, suptítulo, idioma simplifiká (òf idioma fásil) i otro programanan digital di asistensia. </w:t>
       </w:r>
     </w:p>
     <w:p>
@@ -500,7 +500,7 @@
         <w:pStyle w:val="P68B1DB1-Normal3"/>
       </w:pPr>
       <w:r>
-        <w:t xml:space="preserve">Be willing to repeat points, questions or answers several times to be understood. </w:t>
+        <w:t xml:space="preserve">Sea dispuesto pa ripití puntonan, preguntanan òf kontesta vários biaha pa e yu komprondé. </w:t>
       </w:r>
     </w:p>
     <w:p>
@@ -517,7 +517,7 @@
         <w:pStyle w:val="P68B1DB1-Normal3"/>
       </w:pPr>
       <w:r>
-        <w:t xml:space="preserve">Give children adequate time to express themselves. </w:t>
+        <w:t xml:space="preserve">Duna e muchanan tempu adekuá pa ekspresá nan mes. </w:t>
       </w:r>
     </w:p>
     <w:p>
@@ -534,7 +534,7 @@
         <w:pStyle w:val="P68B1DB1-Normal3"/>
       </w:pPr>
       <w:r>
-        <w:t xml:space="preserve">Check in to make sure that the person understands the topic or activity to be completed. </w:t>
+        <w:t xml:space="preserve">Kontrolá pa ta sigur ku e persona ta komprondé e tópiko òf aktividat ku mester kompletá. </w:t>
       </w:r>
     </w:p>
     <w:p>
@@ -551,7 +551,7 @@
         <w:pStyle w:val="P68B1DB1-Normal3"/>
       </w:pPr>
       <w:r>
-        <w:t xml:space="preserve">Incorporate hands-on learning activities into routine. </w:t>
+        <w:t xml:space="preserve">Inkorporá aktividatnan di siñamentu práktiko den rutina. </w:t>
       </w:r>
     </w:p>
     <w:p>
@@ -567,19 +567,19 @@
       <w:bookmarkStart w:colFirst="0" w:colLast="0" w:name="_a8hh8k1y1m9" w:id="3"/>
       <w:bookmarkEnd w:id="3"/>
       <w:r>
-        <w:t xml:space="preserve">Providing Appropriate Support for Children with Disabilities</w:t>
-      </w:r>
-    </w:p>
-    <w:p>
-      <w:pPr>
-        <w:spacing w:after="200" w:line="288" w:lineRule="auto"/>
-        <w:rPr>
-          <w:color w:val="013d5c"/>
-        </w:rPr>
-        <w:pStyle w:val="P68B1DB1-Normal3"/>
-      </w:pPr>
-      <w:r>
-        <w:t xml:space="preserve">The following practices can help parents make children with disabilities feel more accepted, included, and confident during One-on-One Time as well as other times:</w:t>
+        <w:t xml:space="preserve">Brindando Sosten Apropiá na Mucha ku Desabilidat</w:t>
+      </w:r>
+    </w:p>
+    <w:p>
+      <w:pPr>
+        <w:spacing w:after="200" w:line="288" w:lineRule="auto"/>
+        <w:rPr>
+          <w:color w:val="013d5c"/>
+        </w:rPr>
+        <w:pStyle w:val="P68B1DB1-Normal3"/>
+      </w:pPr>
+      <w:r>
+        <w:t xml:space="preserve">E siguiente práktikanan por yuda mayornan hasi muchanan ku desabilidat sinti nan mes mas aseptá, inkluí i sigur durante Tempu Huntu ku e yu i tambe na otro momentunan:</w:t>
       </w:r>
     </w:p>
     <w:p>
@@ -596,7 +596,7 @@
         <w:pStyle w:val="P68B1DB1-Normal3"/>
       </w:pPr>
       <w:r>
-        <w:t xml:space="preserve">Always ask children with disabilities how best to meet their needs: consider the child as the best expert about their disabilities.</w:t>
+        <w:t xml:space="preserve">Semper puntra muchanan ku desabilidat kiko ta e mihó manera pa kumpli ku nan nesesidatnan: konsiderá e mucha komo e mihó eksperto tokante su desabilidatnan.</w:t>
       </w:r>
     </w:p>
     <w:p>
@@ -613,7 +613,7 @@
         <w:pStyle w:val="P68B1DB1-Normal3"/>
       </w:pPr>
       <w:r>
-        <w:t xml:space="preserve">Always ask if and how a child wants or needs to be assisted. Respect the child’s wishes if your offer is not accepted.</w:t>
+        <w:t xml:space="preserve">Semper puntra si i kon un mucha ke òf mester risibí asistensia. Respetá deseo di e mucha si e no ta aseptá bo oferta.</w:t>
       </w:r>
     </w:p>
     <w:p>
@@ -630,7 +630,7 @@
         <w:pStyle w:val="P68B1DB1-Normal3"/>
       </w:pPr>
       <w:r>
-        <w:t xml:space="preserve">Allow children with disabilities to take the same risks as other children in order to help them to gain confidence. Over-protection denies them the chance to explore, discover what is possible and learn how to keep themselves safe.</w:t>
+        <w:t xml:space="preserve">Permití muchanan ku desabilidat tuma e mesun riesgonan ku otro muchanan pa asina yuda nan haña konfiansa. Protekshon di mas ta stroba e muchanan di eksplorá, deskubrí kiko ta posibel i siña kon pa mantené nan mes sigur.</w:t>
       </w:r>
     </w:p>
     <w:p>
@@ -647,7 +647,7 @@
         <w:pStyle w:val="P68B1DB1-Normal3"/>
       </w:pPr>
       <w:r>
-        <w:t xml:space="preserve">Only help children with disabilities when they need it. Too much support denies them the chance to become independent and can feel patronising.</w:t>
+        <w:t xml:space="preserve">Yuda muchanan ku desabilidat solamente ora nan tin mester di dje. Demasiado sosten ta stroba e chèns di bira independiente i e muchanan por sinti ku hende ta disidí òf manda riba nan.</w:t>
       </w:r>
     </w:p>
     <w:p>
@@ -664,7 +664,7 @@
         <w:pStyle w:val="P68B1DB1-Normal3"/>
       </w:pPr>
       <w:r>
-        <w:t xml:space="preserve">Be open and flexible to change to accommodate the children involved.</w:t>
+        <w:t xml:space="preserve">Sea habrí i fleksibel pa kambia i pa akomodá e muchanan enbolbí.</w:t>
       </w:r>
     </w:p>
     <w:p>
@@ -681,7 +681,7 @@
         <w:pStyle w:val="P68B1DB1-Normal3"/>
       </w:pPr>
       <w:r>
-        <w:t xml:space="preserve">Focus on reinforcing each child’s strengths and abilities rather than those things they cannot do, for example, a wheelchair user might have strong arms and hands, a deaf child might be great at drawing.</w:t>
+        <w:t xml:space="preserve">Enfoká riba reforsá e puntonan fuerte i abilidatnan di kada mucha en bes di e kosnan ei ku nan no por hasi, por ehèmpel, un persona ku ta usa ròlstul por tin brasa i mannan fuerte, un mucha surdu por ta bon den pintamentu.</w:t>
       </w:r>
     </w:p>
     <w:p>
@@ -698,7 +698,7 @@
         <w:pStyle w:val="P68B1DB1-Normal3"/>
       </w:pPr>
       <w:r>
-        <w:t xml:space="preserve">Build on children’s strengths by praising children who say, “I don’t understand” or ask for help or thank them for asking and then offer help or an explanation.</w:t>
+        <w:t xml:space="preserve">Traha riba e puntonan fuerte di e muchanan dor di elogiá muchanan ku ta bisa, “Mi no ta komprondé” òf muchanan ku ta pidi yudansa. Òf gradisí nan pa puntra i despues ofresé yudansa òf un splikashon.</w:t>
       </w:r>
     </w:p>
     <w:p>
@@ -715,7 +715,7 @@
         <w:pStyle w:val="P68B1DB1-Normal3"/>
       </w:pPr>
       <w:r>
-        <w:t xml:space="preserve">Give children plenty of time to both understand what is being talked about and to formulate their responses.</w:t>
+        <w:t xml:space="preserve">Duna muchanan sufisiente tempu tantu pa nan komprondé di kiko ta papiando, komo tempu pa nan formulá nan kontesta.</w:t>
       </w:r>
     </w:p>
     <w:p>
@@ -732,7 +732,7 @@
         <w:pStyle w:val="P68B1DB1-Normal3"/>
       </w:pPr>
       <w:r>
-        <w:t xml:space="preserve">Model good communication so that children learn from what they see and hear.</w:t>
+        <w:t xml:space="preserve">Duna ehèmpel di bon komunikashon pa asina e muchanan siña di loke nan ta mira i tende.</w:t>
       </w:r>
     </w:p>
     <w:sectPr>

</xml_diff>